<commit_message>
update Wishlist, Shopping Cart
</commit_message>
<xml_diff>
--- a/FITUR.docx
+++ b/FITUR.docx
@@ -28,127 +28,8 @@
         <w:pStyle w:val="ListParagraph"/>
         <w:spacing w:after="0"/>
       </w:pPr>
-      <w:proofErr w:type="spellStart"/>
-      <w:r>
-        <w:t>Fitur</w:t>
-      </w:r>
-      <w:proofErr w:type="spellEnd"/>
-      <w:r>
-        <w:t xml:space="preserve"> home </w:t>
-      </w:r>
-      <w:proofErr w:type="spellStart"/>
-      <w:r>
-        <w:t>ini</w:t>
-      </w:r>
-      <w:proofErr w:type="spellEnd"/>
-      <w:r>
-        <w:t xml:space="preserve"> </w:t>
-      </w:r>
-      <w:proofErr w:type="spellStart"/>
-      <w:proofErr w:type="gramStart"/>
-      <w:r>
-        <w:t>akan</w:t>
-      </w:r>
-      <w:proofErr w:type="spellEnd"/>
-      <w:proofErr w:type="gramEnd"/>
-      <w:r>
-        <w:t xml:space="preserve"> </w:t>
-      </w:r>
-      <w:proofErr w:type="spellStart"/>
-      <w:r>
-        <w:t>menampilan</w:t>
-      </w:r>
-      <w:proofErr w:type="spellEnd"/>
-      <w:r>
-        <w:t xml:space="preserve"> slide </w:t>
-      </w:r>
-      <w:proofErr w:type="spellStart"/>
-      <w:r>
-        <w:t>foto</w:t>
-      </w:r>
-      <w:proofErr w:type="spellEnd"/>
-      <w:r>
-        <w:t xml:space="preserve"> </w:t>
-      </w:r>
-      <w:proofErr w:type="spellStart"/>
-      <w:r>
-        <w:t>beberapa</w:t>
-      </w:r>
-      <w:proofErr w:type="spellEnd"/>
-      <w:r>
-        <w:t xml:space="preserve"> best seller. </w:t>
-      </w:r>
-      <w:proofErr w:type="spellStart"/>
-      <w:r>
-        <w:t>Selain</w:t>
-      </w:r>
-      <w:proofErr w:type="spellEnd"/>
-      <w:r>
-        <w:t xml:space="preserve"> </w:t>
-      </w:r>
-      <w:proofErr w:type="spellStart"/>
-      <w:r>
-        <w:t>itu</w:t>
-      </w:r>
-      <w:proofErr w:type="spellEnd"/>
-      <w:r>
-        <w:t xml:space="preserve">, </w:t>
-      </w:r>
-      <w:proofErr w:type="spellStart"/>
-      <w:r>
-        <w:t>ada</w:t>
-      </w:r>
-      <w:proofErr w:type="spellEnd"/>
-      <w:r>
-        <w:t xml:space="preserve"> </w:t>
-      </w:r>
-      <w:proofErr w:type="spellStart"/>
-      <w:r>
-        <w:t>deskripsi</w:t>
-      </w:r>
-      <w:proofErr w:type="spellEnd"/>
-      <w:r>
-        <w:t xml:space="preserve"> </w:t>
-      </w:r>
-      <w:proofErr w:type="spellStart"/>
-      <w:r>
-        <w:t>singkat</w:t>
-      </w:r>
-      <w:proofErr w:type="spellEnd"/>
-      <w:r>
-        <w:t xml:space="preserve"> </w:t>
-      </w:r>
-      <w:proofErr w:type="spellStart"/>
-      <w:r>
-        <w:t>dari</w:t>
-      </w:r>
-      <w:proofErr w:type="spellEnd"/>
-      <w:r>
-        <w:t xml:space="preserve"> </w:t>
-      </w:r>
-      <w:proofErr w:type="spellStart"/>
-      <w:r>
-        <w:t>barang-barang</w:t>
-      </w:r>
-      <w:proofErr w:type="spellEnd"/>
-      <w:r>
-        <w:t xml:space="preserve"> yang </w:t>
-      </w:r>
-      <w:proofErr w:type="spellStart"/>
-      <w:r>
-        <w:t>tersedia</w:t>
-      </w:r>
-      <w:proofErr w:type="spellEnd"/>
-      <w:r>
-        <w:t xml:space="preserve"> di </w:t>
-      </w:r>
-      <w:proofErr w:type="spellStart"/>
-      <w:r>
-        <w:t>toko</w:t>
-      </w:r>
-      <w:proofErr w:type="spellEnd"/>
-      <w:r>
-        <w:t xml:space="preserve">. </w:t>
+      <w:r>
+        <w:t xml:space="preserve">Fitur home ini akan menampilan slide foto beberapa best seller. Selain itu, ada deskripsi singkat dari barang-barang yang tersedia di toko. </w:t>
       </w:r>
     </w:p>
     <w:p>
@@ -178,382 +59,23 @@
         <w:pStyle w:val="ListParagraph"/>
         <w:spacing w:after="0"/>
       </w:pPr>
-      <w:proofErr w:type="spellStart"/>
-      <w:r>
-        <w:t>Produk</w:t>
-      </w:r>
-      <w:proofErr w:type="spellEnd"/>
-      <w:r>
-        <w:t xml:space="preserve"> </w:t>
-      </w:r>
-      <w:proofErr w:type="spellStart"/>
-      <w:r>
-        <w:t>merupakan</w:t>
-      </w:r>
-      <w:proofErr w:type="spellEnd"/>
-      <w:r>
-        <w:t xml:space="preserve"> </w:t>
-      </w:r>
-      <w:proofErr w:type="spellStart"/>
-      <w:r>
-        <w:t>fitur</w:t>
-      </w:r>
-      <w:proofErr w:type="spellEnd"/>
-      <w:r>
-        <w:t xml:space="preserve"> yang </w:t>
-      </w:r>
-      <w:proofErr w:type="spellStart"/>
-      <w:proofErr w:type="gramStart"/>
-      <w:r>
-        <w:t>akan</w:t>
-      </w:r>
-      <w:proofErr w:type="spellEnd"/>
-      <w:proofErr w:type="gramEnd"/>
-      <w:r>
-        <w:t xml:space="preserve"> </w:t>
-      </w:r>
-      <w:proofErr w:type="spellStart"/>
-      <w:r>
-        <w:t>menampilak</w:t>
-      </w:r>
-      <w:proofErr w:type="spellEnd"/>
-      <w:r>
-        <w:t xml:space="preserve"> </w:t>
-      </w:r>
-      <w:proofErr w:type="spellStart"/>
-      <w:r>
-        <w:t>barang</w:t>
-      </w:r>
-      <w:proofErr w:type="spellEnd"/>
-      <w:r>
-        <w:t xml:space="preserve"> </w:t>
-      </w:r>
-      <w:proofErr w:type="spellStart"/>
-      <w:r>
-        <w:t>apa</w:t>
-      </w:r>
-      <w:proofErr w:type="spellEnd"/>
-      <w:r>
-        <w:t xml:space="preserve"> </w:t>
-      </w:r>
-      <w:proofErr w:type="spellStart"/>
-      <w:r>
-        <w:t>saja</w:t>
-      </w:r>
-      <w:proofErr w:type="spellEnd"/>
-      <w:r>
-        <w:t xml:space="preserve"> yang </w:t>
-      </w:r>
-      <w:proofErr w:type="spellStart"/>
-      <w:r>
-        <w:t>dijual</w:t>
-      </w:r>
-      <w:proofErr w:type="spellEnd"/>
-      <w:r>
-        <w:t xml:space="preserve"> </w:t>
-      </w:r>
-      <w:proofErr w:type="spellStart"/>
-      <w:r>
-        <w:t>oleh</w:t>
-      </w:r>
-      <w:proofErr w:type="spellEnd"/>
-      <w:r>
-        <w:t xml:space="preserve"> </w:t>
-      </w:r>
-      <w:proofErr w:type="spellStart"/>
-      <w:r>
-        <w:t>to</w:t>
+      <w:r>
+        <w:t>Produk merupakan fitur yang akan menampilak barang apa saja yang dijual oleh to</w:t>
       </w:r>
       <w:r>
         <w:t>ko</w:t>
       </w:r>
-      <w:proofErr w:type="spellEnd"/>
-      <w:r>
-        <w:t xml:space="preserve">. </w:t>
-      </w:r>
-      <w:proofErr w:type="spellStart"/>
-      <w:proofErr w:type="gramStart"/>
-      <w:r>
-        <w:t>pada</w:t>
-      </w:r>
-      <w:proofErr w:type="spellEnd"/>
-      <w:proofErr w:type="gramEnd"/>
-      <w:r>
-        <w:t xml:space="preserve"> </w:t>
-      </w:r>
-      <w:proofErr w:type="spellStart"/>
-      <w:r>
-        <w:t>fitur</w:t>
-      </w:r>
-      <w:proofErr w:type="spellEnd"/>
-      <w:r>
-        <w:t xml:space="preserve"> </w:t>
-      </w:r>
-      <w:proofErr w:type="spellStart"/>
-      <w:r>
-        <w:t>ini</w:t>
-      </w:r>
-      <w:proofErr w:type="spellEnd"/>
-      <w:r>
-        <w:t xml:space="preserve"> </w:t>
-      </w:r>
-      <w:proofErr w:type="spellStart"/>
-      <w:r>
-        <w:t>terdapat</w:t>
-      </w:r>
-      <w:proofErr w:type="spellEnd"/>
-      <w:r>
-        <w:t xml:space="preserve"> </w:t>
-      </w:r>
-      <w:proofErr w:type="spellStart"/>
-      <w:r>
-        <w:t>beberapa</w:t>
-      </w:r>
-      <w:proofErr w:type="spellEnd"/>
-      <w:r>
-        <w:t xml:space="preserve"> tab yang </w:t>
-      </w:r>
-      <w:proofErr w:type="spellStart"/>
-      <w:r>
-        <w:t>akan</w:t>
-      </w:r>
-      <w:proofErr w:type="spellEnd"/>
-      <w:r>
-        <w:t xml:space="preserve"> </w:t>
-      </w:r>
-      <w:proofErr w:type="spellStart"/>
-      <w:r>
-        <w:t>mempilkan</w:t>
-      </w:r>
-      <w:proofErr w:type="spellEnd"/>
-      <w:r>
-        <w:t xml:space="preserve"> </w:t>
-      </w:r>
-      <w:proofErr w:type="spellStart"/>
-      <w:r>
-        <w:t>barang</w:t>
-      </w:r>
-      <w:proofErr w:type="spellEnd"/>
-      <w:r>
-        <w:t xml:space="preserve"> </w:t>
-      </w:r>
-      <w:proofErr w:type="spellStart"/>
-      <w:r>
-        <w:t>tersebut</w:t>
-      </w:r>
-      <w:proofErr w:type="spellEnd"/>
-      <w:r>
-        <w:t xml:space="preserve">. </w:t>
-      </w:r>
-      <w:proofErr w:type="spellStart"/>
-      <w:r>
-        <w:t>Misalkan</w:t>
-      </w:r>
-      <w:proofErr w:type="spellEnd"/>
-      <w:r>
-        <w:t xml:space="preserve"> tab ‘</w:t>
-      </w:r>
-      <w:proofErr w:type="spellStart"/>
-      <w:r>
-        <w:t>Tas</w:t>
-      </w:r>
-      <w:proofErr w:type="spellEnd"/>
-      <w:r>
-        <w:t xml:space="preserve">’, </w:t>
-      </w:r>
-      <w:proofErr w:type="spellStart"/>
-      <w:r>
-        <w:t>a</w:t>
-      </w:r>
-      <w:r>
-        <w:t>tab</w:t>
-      </w:r>
-      <w:proofErr w:type="spellEnd"/>
-      <w:r>
-        <w:t xml:space="preserve"> </w:t>
-      </w:r>
-      <w:proofErr w:type="spellStart"/>
-      <w:r>
-        <w:t>ini</w:t>
-      </w:r>
-      <w:proofErr w:type="spellEnd"/>
-      <w:r>
-        <w:t xml:space="preserve"> </w:t>
-      </w:r>
-      <w:proofErr w:type="spellStart"/>
-      <w:r>
-        <w:t>hanya</w:t>
-      </w:r>
-      <w:proofErr w:type="spellEnd"/>
-      <w:r>
-        <w:t xml:space="preserve"> </w:t>
-      </w:r>
-      <w:proofErr w:type="spellStart"/>
-      <w:proofErr w:type="gramStart"/>
-      <w:r>
-        <w:t>a</w:t>
-      </w:r>
-      <w:r>
-        <w:t>kan</w:t>
-      </w:r>
-      <w:proofErr w:type="spellEnd"/>
-      <w:proofErr w:type="gramEnd"/>
-      <w:r>
-        <w:t xml:space="preserve"> </w:t>
-      </w:r>
-      <w:proofErr w:type="spellStart"/>
-      <w:r>
-        <w:t>menampilkan</w:t>
-      </w:r>
-      <w:proofErr w:type="spellEnd"/>
-      <w:r>
-        <w:t xml:space="preserve"> </w:t>
-      </w:r>
-      <w:proofErr w:type="spellStart"/>
-      <w:r>
-        <w:t>produk</w:t>
-      </w:r>
-      <w:proofErr w:type="spellEnd"/>
-      <w:r>
-        <w:t xml:space="preserve"> </w:t>
-      </w:r>
-      <w:proofErr w:type="spellStart"/>
-      <w:r>
-        <w:t>tas.</w:t>
-      </w:r>
-      <w:proofErr w:type="spellEnd"/>
-      <w:r>
-        <w:t xml:space="preserve"> </w:t>
-      </w:r>
-      <w:proofErr w:type="spellStart"/>
-      <w:r>
-        <w:t>Begitupun</w:t>
-      </w:r>
-      <w:proofErr w:type="spellEnd"/>
-      <w:r>
-        <w:t xml:space="preserve"> </w:t>
-      </w:r>
-      <w:proofErr w:type="spellStart"/>
-      <w:r>
-        <w:t>dengan</w:t>
-      </w:r>
-      <w:proofErr w:type="spellEnd"/>
-      <w:r>
-        <w:t xml:space="preserve"> </w:t>
-      </w:r>
-      <w:proofErr w:type="spellStart"/>
-      <w:r>
-        <w:t>barang</w:t>
-      </w:r>
-      <w:proofErr w:type="spellEnd"/>
-      <w:r>
-        <w:t xml:space="preserve"> </w:t>
-      </w:r>
-      <w:proofErr w:type="spellStart"/>
-      <w:r>
-        <w:t>lainnya</w:t>
-      </w:r>
-      <w:proofErr w:type="spellEnd"/>
-      <w:r>
-        <w:t xml:space="preserve">, </w:t>
-      </w:r>
-      <w:proofErr w:type="spellStart"/>
-      <w:r>
-        <w:t>seperti</w:t>
-      </w:r>
-      <w:proofErr w:type="spellEnd"/>
-      <w:r>
-        <w:t xml:space="preserve"> </w:t>
-      </w:r>
-      <w:proofErr w:type="spellStart"/>
-      <w:r>
-        <w:t>kebaya</w:t>
-      </w:r>
-      <w:proofErr w:type="spellEnd"/>
-      <w:r>
-        <w:t xml:space="preserve"> </w:t>
-      </w:r>
-      <w:proofErr w:type="spellStart"/>
-      <w:r>
-        <w:t>dan</w:t>
-      </w:r>
-      <w:proofErr w:type="spellEnd"/>
-      <w:r>
-        <w:t xml:space="preserve"> blazer. </w:t>
-      </w:r>
-      <w:proofErr w:type="spellStart"/>
-      <w:r>
-        <w:t>Fitur</w:t>
-      </w:r>
-      <w:proofErr w:type="spellEnd"/>
-      <w:r>
-        <w:t xml:space="preserve"> </w:t>
-      </w:r>
-      <w:proofErr w:type="spellStart"/>
-      <w:r>
-        <w:t>ini</w:t>
-      </w:r>
-      <w:proofErr w:type="spellEnd"/>
-      <w:r>
-        <w:t xml:space="preserve"> </w:t>
-      </w:r>
-      <w:proofErr w:type="spellStart"/>
-      <w:proofErr w:type="gramStart"/>
-      <w:r>
-        <w:t>akan</w:t>
-      </w:r>
-      <w:proofErr w:type="spellEnd"/>
-      <w:proofErr w:type="gramEnd"/>
-      <w:r>
-        <w:t xml:space="preserve"> </w:t>
-      </w:r>
-      <w:proofErr w:type="spellStart"/>
-      <w:r>
-        <w:t>memudahkan</w:t>
-      </w:r>
-      <w:proofErr w:type="spellEnd"/>
-      <w:r>
-        <w:t xml:space="preserve"> customer </w:t>
-      </w:r>
-      <w:proofErr w:type="spellStart"/>
-      <w:r>
-        <w:t>untuk</w:t>
-      </w:r>
-      <w:proofErr w:type="spellEnd"/>
-      <w:r>
-        <w:t xml:space="preserve"> </w:t>
-      </w:r>
-      <w:proofErr w:type="spellStart"/>
-      <w:r>
-        <w:t>memilih</w:t>
-      </w:r>
-      <w:proofErr w:type="spellEnd"/>
-      <w:r>
-        <w:t xml:space="preserve"> </w:t>
-      </w:r>
-      <w:proofErr w:type="spellStart"/>
-      <w:r>
-        <w:t>barang</w:t>
-      </w:r>
-      <w:proofErr w:type="spellEnd"/>
-      <w:r>
-        <w:t xml:space="preserve"> </w:t>
-      </w:r>
-      <w:proofErr w:type="spellStart"/>
-      <w:r>
-        <w:t>dengan</w:t>
-      </w:r>
-      <w:proofErr w:type="spellEnd"/>
-      <w:r>
-        <w:t xml:space="preserve"> </w:t>
-      </w:r>
-      <w:proofErr w:type="spellStart"/>
-      <w:r>
-        <w:t>nyaman</w:t>
-      </w:r>
-      <w:proofErr w:type="spellEnd"/>
-      <w:r>
-        <w:t>.</w:t>
+      <w:r>
+        <w:t>. pada fitur ini terdapat beberapa tab yang akan mempilkan barang tersebut. Misalkan tab ‘Tas’, a</w:t>
+      </w:r>
+      <w:r>
+        <w:t>tab ini hanya a</w:t>
+      </w:r>
+      <w:r>
+        <w:t xml:space="preserve">kan </w:t>
+      </w:r>
+      <w:r>
+        <w:t>menampilkan produk tas. Begitupun dengan barang lainnya, seperti kebaya dan blazer. Fitur ini akan memudahkan customer untuk memilih barang dengan nyaman.</w:t>
       </w:r>
     </w:p>
     <w:p>
@@ -581,120 +103,14 @@
         <w:spacing w:after="0"/>
       </w:pPr>
       <w:r>
-        <w:t xml:space="preserve">Isi </w:t>
-      </w:r>
-      <w:proofErr w:type="spellStart"/>
-      <w:r>
-        <w:t>dari</w:t>
-      </w:r>
-      <w:proofErr w:type="spellEnd"/>
-      <w:r>
-        <w:t xml:space="preserve"> </w:t>
-      </w:r>
-      <w:proofErr w:type="spellStart"/>
-      <w:r>
-        <w:t>fitur</w:t>
-      </w:r>
-      <w:proofErr w:type="spellEnd"/>
-      <w:r>
-        <w:t xml:space="preserve"> profile </w:t>
-      </w:r>
-      <w:proofErr w:type="spellStart"/>
-      <w:r>
-        <w:t>tidak</w:t>
-      </w:r>
-      <w:proofErr w:type="spellEnd"/>
-      <w:r>
-        <w:t xml:space="preserve"> lain </w:t>
-      </w:r>
-      <w:proofErr w:type="spellStart"/>
-      <w:r>
-        <w:t>yaitu</w:t>
-      </w:r>
-      <w:proofErr w:type="spellEnd"/>
-      <w:r>
-        <w:t xml:space="preserve"> </w:t>
-      </w:r>
-      <w:proofErr w:type="spellStart"/>
-      <w:r>
-        <w:t>tentang</w:t>
-      </w:r>
-      <w:proofErr w:type="spellEnd"/>
-      <w:r>
-        <w:t xml:space="preserve"> </w:t>
-      </w:r>
-      <w:proofErr w:type="spellStart"/>
-      <w:r>
-        <w:t>deskripsi</w:t>
-      </w:r>
-      <w:proofErr w:type="spellEnd"/>
-      <w:r>
-        <w:t xml:space="preserve"> </w:t>
-      </w:r>
-      <w:proofErr w:type="spellStart"/>
-      <w:r>
-        <w:t>toko</w:t>
-      </w:r>
-      <w:proofErr w:type="spellEnd"/>
-      <w:r>
-        <w:t xml:space="preserve">, </w:t>
-      </w:r>
-      <w:proofErr w:type="spellStart"/>
-      <w:r>
-        <w:t>alamat</w:t>
-      </w:r>
-      <w:proofErr w:type="spellEnd"/>
-      <w:r>
-        <w:t xml:space="preserve"> </w:t>
-      </w:r>
-      <w:proofErr w:type="spellStart"/>
-      <w:r>
-        <w:t>toko</w:t>
-      </w:r>
-      <w:proofErr w:type="spellEnd"/>
-      <w:r>
-        <w:t xml:space="preserve">, </w:t>
-      </w:r>
-      <w:proofErr w:type="spellStart"/>
-      <w:r>
-        <w:t>dan</w:t>
-      </w:r>
-      <w:proofErr w:type="spellEnd"/>
-      <w:r>
-        <w:t xml:space="preserve"> lain </w:t>
-      </w:r>
-      <w:proofErr w:type="spellStart"/>
-      <w:r>
-        <w:t>sebainya</w:t>
-      </w:r>
-      <w:proofErr w:type="spellEnd"/>
-      <w:r>
-        <w:t xml:space="preserve"> yang </w:t>
-      </w:r>
-      <w:proofErr w:type="spellStart"/>
-      <w:r>
-        <w:t>berkaitan</w:t>
-      </w:r>
-      <w:proofErr w:type="spellEnd"/>
-      <w:r>
-        <w:t xml:space="preserve"> </w:t>
-      </w:r>
-      <w:proofErr w:type="spellStart"/>
-      <w:r>
-        <w:t>dengan</w:t>
-      </w:r>
-      <w:proofErr w:type="spellEnd"/>
-      <w:r>
-        <w:t xml:space="preserve"> </w:t>
-      </w:r>
-      <w:proofErr w:type="spellStart"/>
-      <w:r>
-        <w:t>toko</w:t>
-      </w:r>
-      <w:proofErr w:type="spellEnd"/>
-      <w:r>
-        <w:t xml:space="preserve">. </w:t>
-      </w:r>
+        <w:t xml:space="preserve">Isi dari fitur profile tidak lain yaitu tentang deskripsi toko, alamat toko, dan lain sebainya yang berkaitan dengan toko. </w:t>
+      </w:r>
+    </w:p>
+    <w:p>
+      <w:pPr>
+        <w:pStyle w:val="ListParagraph"/>
+        <w:spacing w:after="0"/>
+      </w:pPr>
     </w:p>
     <w:p>
       <w:pPr>
@@ -714,8 +130,15 @@
         <w:pStyle w:val="ListParagraph"/>
         <w:spacing w:after="0"/>
       </w:pPr>
-      <w:bookmarkStart w:id="0" w:name="_GoBack"/>
-      <w:bookmarkEnd w:id="0"/>
+      <w:r>
+        <w:t>Isi dari Wishlist yaitu barang yang ingin dibeli oleh si customer tapi mungkin belum ingin membeli nya sekarang.</w:t>
+      </w:r>
+    </w:p>
+    <w:p>
+      <w:pPr>
+        <w:pStyle w:val="ListParagraph"/>
+        <w:spacing w:after="0"/>
+      </w:pPr>
     </w:p>
     <w:p>
       <w:pPr>
@@ -729,6 +152,17 @@
       <w:r>
         <w:t>KERANJANG BELANJA</w:t>
       </w:r>
+    </w:p>
+    <w:p>
+      <w:pPr>
+        <w:pStyle w:val="ListParagraph"/>
+        <w:spacing w:after="0"/>
+      </w:pPr>
+      <w:r>
+        <w:t>Keranjang Belanja adalah fitur untuk melihat daftar barang yang ingin kita beli pada saat ini.</w:t>
+      </w:r>
+      <w:bookmarkStart w:id="0" w:name="_GoBack"/>
+      <w:bookmarkEnd w:id="0"/>
     </w:p>
     <w:p>
       <w:pPr>

</xml_diff>